<commit_message>
Resources - 1/31/2026 - update Sources Collections
</commit_message>
<xml_diff>
--- a/2-Sources/2-Miscellaneous/Computer settings/System Images/Accounts Images/Sources - Accounts Images.docx
+++ b/2-Sources/2-Miscellaneous/Computer settings/System Images/Accounts Images/Sources - Accounts Images.docx
@@ -247,23 +247,13 @@
         </w:rPr>
         <w:t xml:space="preserve"> </w:t>
       </w:r>
-      <w:proofErr w:type="spellStart"/>
-      <w:r>
-        <w:rPr>
-          <w:bCs/>
-          <w:sz w:val="18"/>
-          <w:szCs w:val="18"/>
-        </w:rPr>
-        <w:t>ResearchResearch</w:t>
-      </w:r>
-      <w:proofErr w:type="spellEnd"/>
-      <w:r>
-        <w:rPr>
-          <w:bCs/>
-          <w:sz w:val="18"/>
-          <w:szCs w:val="18"/>
-        </w:rPr>
-        <w:t xml:space="preserve"> (https://www.researchresearch.com)</w:t>
+      <w:r>
+        <w:rPr>
+          <w:bCs/>
+          <w:sz w:val="18"/>
+          <w:szCs w:val="18"/>
+        </w:rPr>
+        <w:t>ResearchResearch (https://www.researchresearch.com)</w:t>
       </w:r>
       <w:r>
         <w:rPr>
@@ -353,25 +343,7 @@
           <w:sz w:val="18"/>
           <w:szCs w:val="18"/>
         </w:rPr>
-        <w:t xml:space="preserve">https://researchresearch-news-wordpress-media-live.s3.eu-west-1.amazonaws.com [Amazon S3 Server –&gt; </w:t>
-      </w:r>
-      <w:proofErr w:type="spellStart"/>
-      <w:r>
-        <w:rPr>
-          <w:bCs/>
-          <w:sz w:val="18"/>
-          <w:szCs w:val="18"/>
-        </w:rPr>
-        <w:t>ResearchResearch</w:t>
-      </w:r>
-      <w:proofErr w:type="spellEnd"/>
-      <w:r>
-        <w:rPr>
-          <w:bCs/>
-          <w:sz w:val="18"/>
-          <w:szCs w:val="18"/>
-        </w:rPr>
-        <w:t xml:space="preserve"> Media Storage]</w:t>
+        <w:t>https://researchresearch-news-wordpress-media-live.s3.eu-west-1.amazonaws.com [Amazon S3 Server –&gt; ResearchResearch Media Storage]</w:t>
       </w:r>
     </w:p>
     <w:p>
@@ -741,41 +713,13 @@
         </w:rPr>
         <w:t xml:space="preserve"> </w:t>
       </w:r>
-      <w:proofErr w:type="spellStart"/>
-      <w:r>
-        <w:rPr>
-          <w:bCs/>
-          <w:sz w:val="18"/>
-          <w:szCs w:val="18"/>
-        </w:rPr>
-        <w:t>StorageType</w:t>
-      </w:r>
-      <w:proofErr w:type="spellEnd"/>
-      <w:r>
-        <w:rPr>
-          <w:bCs/>
-          <w:sz w:val="18"/>
-          <w:szCs w:val="18"/>
-        </w:rPr>
-        <w:t xml:space="preserve">: Cloud -&gt; Platform: GitHub -&gt; Account: toonkingdomelbaf2 -&gt; Repository: </w:t>
-      </w:r>
-      <w:proofErr w:type="spellStart"/>
-      <w:r>
-        <w:rPr>
-          <w:bCs/>
-          <w:sz w:val="18"/>
-          <w:szCs w:val="18"/>
-        </w:rPr>
-        <w:t>kingdomheartsMiscellaneous</w:t>
-      </w:r>
-      <w:proofErr w:type="spellEnd"/>
-      <w:r>
-        <w:rPr>
-          <w:bCs/>
-          <w:sz w:val="18"/>
-          <w:szCs w:val="18"/>
-        </w:rPr>
-        <w:t xml:space="preserve"> -&gt; File: Computer settings/System Images/..</w:t>
+      <w:r>
+        <w:rPr>
+          <w:bCs/>
+          <w:sz w:val="18"/>
+          <w:szCs w:val="18"/>
+        </w:rPr>
+        <w:t>StorageType: Cloud -&gt; Platform: GitHub -&gt; Account: toonkingdomelbaf2 -&gt; Repository: kingdomheartsMiscellaneous -&gt; File: Computer settings/System Images/..</w:t>
       </w:r>
       <w:r>
         <w:rPr>
@@ -1366,18 +1310,8 @@
           <w:sz w:val="18"/>
           <w:szCs w:val="18"/>
         </w:rPr>
-        <w:t>.</w:t>
-      </w:r>
-      <w:proofErr w:type="spellStart"/>
-      <w:r>
-        <w:rPr>
-          <w:bCs/>
-          <w:sz w:val="18"/>
-          <w:szCs w:val="18"/>
-        </w:rPr>
-        <w:t>png</w:t>
-      </w:r>
-      <w:proofErr w:type="spellEnd"/>
+        <w:t>.png</w:t>
+      </w:r>
     </w:p>
     <w:p>
       <w:pPr>
@@ -1522,41 +1456,13 @@
         </w:rPr>
         <w:t xml:space="preserve"> </w:t>
       </w:r>
-      <w:proofErr w:type="spellStart"/>
-      <w:r>
-        <w:rPr>
-          <w:bCs/>
-          <w:sz w:val="18"/>
-          <w:szCs w:val="18"/>
-        </w:rPr>
-        <w:t>StorageType</w:t>
-      </w:r>
-      <w:proofErr w:type="spellEnd"/>
-      <w:r>
-        <w:rPr>
-          <w:bCs/>
-          <w:sz w:val="18"/>
-          <w:szCs w:val="18"/>
-        </w:rPr>
-        <w:t xml:space="preserve">: Cloud -&gt; Platform: GitHub -&gt; Account: toonkingdomelbaf2 -&gt; Repository: </w:t>
-      </w:r>
-      <w:proofErr w:type="spellStart"/>
-      <w:r>
-        <w:rPr>
-          <w:bCs/>
-          <w:sz w:val="18"/>
-          <w:szCs w:val="18"/>
-        </w:rPr>
-        <w:t>kingdomheartsMiscellaneous</w:t>
-      </w:r>
-      <w:proofErr w:type="spellEnd"/>
-      <w:r>
-        <w:rPr>
-          <w:bCs/>
-          <w:sz w:val="18"/>
-          <w:szCs w:val="18"/>
-        </w:rPr>
-        <w:t xml:space="preserve"> -&gt; File: Computer settings/System Images/..</w:t>
+      <w:r>
+        <w:rPr>
+          <w:bCs/>
+          <w:sz w:val="18"/>
+          <w:szCs w:val="18"/>
+        </w:rPr>
+        <w:t>StorageType: Cloud -&gt; Platform: GitHub -&gt; Account: toonkingdomelbaf2 -&gt; Repository: kingdomheartsMiscellaneous -&gt; File: Computer settings/System Images/..</w:t>
       </w:r>
       <w:r>
         <w:rPr>
@@ -1663,43 +1569,88 @@
           <w:sz w:val="18"/>
           <w:szCs w:val="18"/>
         </w:rPr>
-        <w:t>[big-</w:t>
-      </w:r>
-      <w:proofErr w:type="spellStart"/>
-      <w:r>
-        <w:rPr>
-          <w:bCs/>
-          <w:sz w:val="18"/>
-          <w:szCs w:val="18"/>
-        </w:rPr>
-        <w:t>data.webp</w:t>
-      </w:r>
-      <w:proofErr w:type="spellEnd"/>
-      <w:r>
-        <w:rPr>
-          <w:bCs/>
-          <w:sz w:val="18"/>
-          <w:szCs w:val="18"/>
-        </w:rPr>
-        <w:t xml:space="preserve"> -&gt; Data</w:t>
-      </w:r>
-      <w:r>
-        <w:rPr>
-          <w:bCs/>
-          <w:sz w:val="18"/>
-          <w:szCs w:val="18"/>
-        </w:rPr>
-        <w:t xml:space="preserve"> </w:t>
-      </w:r>
-      <w:r>
-        <w:rPr>
-          <w:bCs/>
-          <w:sz w:val="18"/>
-          <w:szCs w:val="18"/>
-        </w:rPr>
-        <w:t xml:space="preserve">Account </w:t>
-      </w:r>
-      <w:proofErr w:type="spellStart"/>
+        <w:t>[big-data.webp -&gt; Data</w:t>
+      </w:r>
+      <w:r>
+        <w:rPr>
+          <w:bCs/>
+          <w:sz w:val="18"/>
+          <w:szCs w:val="18"/>
+        </w:rPr>
+        <w:t xml:space="preserve"> </w:t>
+      </w:r>
+      <w:r>
+        <w:rPr>
+          <w:bCs/>
+          <w:sz w:val="18"/>
+          <w:szCs w:val="18"/>
+        </w:rPr>
+        <w:t>Account Image</w:t>
+      </w:r>
+      <w:r>
+        <w:rPr>
+          <w:bCs/>
+          <w:sz w:val="18"/>
+          <w:szCs w:val="18"/>
+        </w:rPr>
+        <w:t>.</w:t>
+      </w:r>
+      <w:r>
+        <w:rPr>
+          <w:bCs/>
+          <w:sz w:val="18"/>
+          <w:szCs w:val="18"/>
+        </w:rPr>
+        <w:t>webp] [Data</w:t>
+      </w:r>
+      <w:r>
+        <w:rPr>
+          <w:bCs/>
+          <w:sz w:val="18"/>
+          <w:szCs w:val="18"/>
+        </w:rPr>
+        <w:t xml:space="preserve"> </w:t>
+      </w:r>
+      <w:r>
+        <w:rPr>
+          <w:bCs/>
+          <w:sz w:val="18"/>
+          <w:szCs w:val="18"/>
+        </w:rPr>
+        <w:t>Account Image</w:t>
+      </w:r>
+      <w:r>
+        <w:rPr>
+          <w:bCs/>
+          <w:sz w:val="18"/>
+          <w:szCs w:val="18"/>
+        </w:rPr>
+        <w:t>]</w:t>
+      </w:r>
+    </w:p>
+    <w:p>
+      <w:pPr>
+        <w:pStyle w:val="ListParagraph"/>
+        <w:rPr>
+          <w:sz w:val="18"/>
+          <w:szCs w:val="18"/>
+        </w:rPr>
+      </w:pPr>
+      <w:r>
+        <w:rPr>
+          <w:sz w:val="18"/>
+          <w:szCs w:val="18"/>
+        </w:rPr>
+        <w:t>*</w:t>
+      </w:r>
+      <w:r>
+        <w:rPr>
+          <w:b/>
+          <w:sz w:val="18"/>
+          <w:szCs w:val="18"/>
+        </w:rPr>
+        <w:t xml:space="preserve"> Content Type: </w:t>
+      </w:r>
       <w:r>
         <w:rPr>
           <w:bCs/>
@@ -1708,87 +1659,6 @@
         </w:rPr>
         <w:t>Image</w:t>
       </w:r>
-      <w:r>
-        <w:rPr>
-          <w:bCs/>
-          <w:sz w:val="18"/>
-          <w:szCs w:val="18"/>
-        </w:rPr>
-        <w:t>.</w:t>
-      </w:r>
-      <w:r>
-        <w:rPr>
-          <w:bCs/>
-          <w:sz w:val="18"/>
-          <w:szCs w:val="18"/>
-        </w:rPr>
-        <w:t>webp</w:t>
-      </w:r>
-      <w:proofErr w:type="spellEnd"/>
-      <w:r>
-        <w:rPr>
-          <w:bCs/>
-          <w:sz w:val="18"/>
-          <w:szCs w:val="18"/>
-        </w:rPr>
-        <w:t>] [Data</w:t>
-      </w:r>
-      <w:r>
-        <w:rPr>
-          <w:bCs/>
-          <w:sz w:val="18"/>
-          <w:szCs w:val="18"/>
-        </w:rPr>
-        <w:t xml:space="preserve"> </w:t>
-      </w:r>
-      <w:r>
-        <w:rPr>
-          <w:bCs/>
-          <w:sz w:val="18"/>
-          <w:szCs w:val="18"/>
-        </w:rPr>
-        <w:t>Account Image</w:t>
-      </w:r>
-      <w:r>
-        <w:rPr>
-          <w:bCs/>
-          <w:sz w:val="18"/>
-          <w:szCs w:val="18"/>
-        </w:rPr>
-        <w:t>]</w:t>
-      </w:r>
-    </w:p>
-    <w:p>
-      <w:pPr>
-        <w:pStyle w:val="ListParagraph"/>
-        <w:rPr>
-          <w:sz w:val="18"/>
-          <w:szCs w:val="18"/>
-        </w:rPr>
-      </w:pPr>
-      <w:r>
-        <w:rPr>
-          <w:sz w:val="18"/>
-          <w:szCs w:val="18"/>
-        </w:rPr>
-        <w:t>*</w:t>
-      </w:r>
-      <w:r>
-        <w:rPr>
-          <w:b/>
-          <w:sz w:val="18"/>
-          <w:szCs w:val="18"/>
-        </w:rPr>
-        <w:t xml:space="preserve"> Content Type: </w:t>
-      </w:r>
-      <w:r>
-        <w:rPr>
-          <w:bCs/>
-          <w:sz w:val="18"/>
-          <w:szCs w:val="18"/>
-        </w:rPr>
-        <w:t>Image</w:t>
-      </w:r>
     </w:p>
     <w:p>
       <w:pPr>
@@ -1861,23 +1731,13 @@
         </w:rPr>
         <w:t xml:space="preserve"> </w:t>
       </w:r>
-      <w:proofErr w:type="spellStart"/>
-      <w:r>
-        <w:rPr>
-          <w:bCs/>
-          <w:sz w:val="18"/>
-          <w:szCs w:val="18"/>
-        </w:rPr>
-        <w:t>TechNode</w:t>
-      </w:r>
-      <w:proofErr w:type="spellEnd"/>
-      <w:r>
-        <w:rPr>
-          <w:bCs/>
-          <w:sz w:val="18"/>
-          <w:szCs w:val="18"/>
-        </w:rPr>
-        <w:t xml:space="preserve"> (https://technode.com)</w:t>
+      <w:r>
+        <w:rPr>
+          <w:bCs/>
+          <w:sz w:val="18"/>
+          <w:szCs w:val="18"/>
+        </w:rPr>
+        <w:t>TechNode (https://technode.com)</w:t>
       </w:r>
       <w:r>
         <w:rPr>
@@ -2191,18 +2051,8 @@
           <w:sz w:val="18"/>
           <w:szCs w:val="18"/>
         </w:rPr>
-        <w:t>.</w:t>
-      </w:r>
-      <w:proofErr w:type="spellStart"/>
-      <w:r>
-        <w:rPr>
-          <w:bCs/>
-          <w:sz w:val="18"/>
-          <w:szCs w:val="18"/>
-        </w:rPr>
-        <w:t>png</w:t>
-      </w:r>
-      <w:proofErr w:type="spellEnd"/>
+        <w:t>.png</w:t>
+      </w:r>
     </w:p>
     <w:p>
       <w:pPr>
@@ -2343,41 +2193,13 @@
         </w:rPr>
         <w:t xml:space="preserve"> </w:t>
       </w:r>
-      <w:proofErr w:type="spellStart"/>
-      <w:r>
-        <w:rPr>
-          <w:bCs/>
-          <w:sz w:val="18"/>
-          <w:szCs w:val="18"/>
-        </w:rPr>
-        <w:t>StorageType</w:t>
-      </w:r>
-      <w:proofErr w:type="spellEnd"/>
-      <w:r>
-        <w:rPr>
-          <w:bCs/>
-          <w:sz w:val="18"/>
-          <w:szCs w:val="18"/>
-        </w:rPr>
-        <w:t xml:space="preserve">: Cloud -&gt; Platform: GitHub -&gt; Account: toonkingdomelbaf2 -&gt; Repository: </w:t>
-      </w:r>
-      <w:proofErr w:type="spellStart"/>
-      <w:r>
-        <w:rPr>
-          <w:bCs/>
-          <w:sz w:val="18"/>
-          <w:szCs w:val="18"/>
-        </w:rPr>
-        <w:t>kingdomheartsMiscellaneous</w:t>
-      </w:r>
-      <w:proofErr w:type="spellEnd"/>
-      <w:r>
-        <w:rPr>
-          <w:bCs/>
-          <w:sz w:val="18"/>
-          <w:szCs w:val="18"/>
-        </w:rPr>
-        <w:t xml:space="preserve"> -&gt; File: Computer settings/System Images/..</w:t>
+      <w:r>
+        <w:rPr>
+          <w:bCs/>
+          <w:sz w:val="18"/>
+          <w:szCs w:val="18"/>
+        </w:rPr>
+        <w:t>StorageType: Cloud -&gt; Platform: GitHub -&gt; Account: toonkingdomelbaf2 -&gt; Repository: kingdomheartsMiscellaneous -&gt; File: Computer settings/System Images/..</w:t>
       </w:r>
     </w:p>
     <w:p>
@@ -3089,41 +2911,13 @@
         </w:rPr>
         <w:t xml:space="preserve"> </w:t>
       </w:r>
-      <w:proofErr w:type="spellStart"/>
-      <w:r>
-        <w:rPr>
-          <w:bCs/>
-          <w:sz w:val="18"/>
-          <w:szCs w:val="18"/>
-        </w:rPr>
-        <w:t>StorageType</w:t>
-      </w:r>
-      <w:proofErr w:type="spellEnd"/>
-      <w:r>
-        <w:rPr>
-          <w:bCs/>
-          <w:sz w:val="18"/>
-          <w:szCs w:val="18"/>
-        </w:rPr>
-        <w:t xml:space="preserve">: Cloud -&gt; Platform: GitHub -&gt; Account: toonkingdomelbaf2 -&gt; Repository: </w:t>
-      </w:r>
-      <w:proofErr w:type="spellStart"/>
-      <w:r>
-        <w:rPr>
-          <w:bCs/>
-          <w:sz w:val="18"/>
-          <w:szCs w:val="18"/>
-        </w:rPr>
-        <w:t>kingdomheartsMiscellaneous</w:t>
-      </w:r>
-      <w:proofErr w:type="spellEnd"/>
-      <w:r>
-        <w:rPr>
-          <w:bCs/>
-          <w:sz w:val="18"/>
-          <w:szCs w:val="18"/>
-        </w:rPr>
-        <w:t xml:space="preserve"> -&gt; File: Computer settings/System Images/..</w:t>
+      <w:r>
+        <w:rPr>
+          <w:bCs/>
+          <w:sz w:val="18"/>
+          <w:szCs w:val="18"/>
+        </w:rPr>
+        <w:t>StorageType: Cloud -&gt; Platform: GitHub -&gt; Account: toonkingdomelbaf2 -&gt; Repository: kingdomheartsMiscellaneous -&gt; File: Computer settings/System Images/..</w:t>
       </w:r>
     </w:p>
     <w:p>
@@ -3937,41 +3731,13 @@
         </w:rPr>
         <w:t xml:space="preserve"> </w:t>
       </w:r>
-      <w:proofErr w:type="spellStart"/>
-      <w:r>
-        <w:rPr>
-          <w:bCs/>
-          <w:sz w:val="18"/>
-          <w:szCs w:val="18"/>
-        </w:rPr>
-        <w:t>StorageType</w:t>
-      </w:r>
-      <w:proofErr w:type="spellEnd"/>
-      <w:r>
-        <w:rPr>
-          <w:bCs/>
-          <w:sz w:val="18"/>
-          <w:szCs w:val="18"/>
-        </w:rPr>
-        <w:t xml:space="preserve">: Cloud -&gt; Platform: GitHub -&gt; Account: toonkingdomelbaf2 -&gt; Repository: </w:t>
-      </w:r>
-      <w:proofErr w:type="spellStart"/>
-      <w:r>
-        <w:rPr>
-          <w:bCs/>
-          <w:sz w:val="18"/>
-          <w:szCs w:val="18"/>
-        </w:rPr>
-        <w:t>kingdomheartsMiscellaneous</w:t>
-      </w:r>
-      <w:proofErr w:type="spellEnd"/>
-      <w:r>
-        <w:rPr>
-          <w:bCs/>
-          <w:sz w:val="18"/>
-          <w:szCs w:val="18"/>
-        </w:rPr>
-        <w:t xml:space="preserve"> -&gt; File: Computer settings/System Images/..</w:t>
+      <w:r>
+        <w:rPr>
+          <w:bCs/>
+          <w:sz w:val="18"/>
+          <w:szCs w:val="18"/>
+        </w:rPr>
+        <w:t>StorageType: Cloud -&gt; Platform: GitHub -&gt; Account: toonkingdomelbaf2 -&gt; Repository: kingdomheartsMiscellaneous -&gt; File: Computer settings/System Images/..</w:t>
       </w:r>
     </w:p>
     <w:p>
@@ -4732,41 +4498,13 @@
         </w:rPr>
         <w:t xml:space="preserve"> </w:t>
       </w:r>
-      <w:proofErr w:type="spellStart"/>
-      <w:r>
-        <w:rPr>
-          <w:bCs/>
-          <w:sz w:val="18"/>
-          <w:szCs w:val="18"/>
-        </w:rPr>
-        <w:t>StorageType</w:t>
-      </w:r>
-      <w:proofErr w:type="spellEnd"/>
-      <w:r>
-        <w:rPr>
-          <w:bCs/>
-          <w:sz w:val="18"/>
-          <w:szCs w:val="18"/>
-        </w:rPr>
-        <w:t xml:space="preserve">: Cloud -&gt; Platform: GitHub -&gt; Account: toonkingdomelbaf2 -&gt; Repository: </w:t>
-      </w:r>
-      <w:proofErr w:type="spellStart"/>
-      <w:r>
-        <w:rPr>
-          <w:bCs/>
-          <w:sz w:val="18"/>
-          <w:szCs w:val="18"/>
-        </w:rPr>
-        <w:t>kingdomheartsMiscellaneous</w:t>
-      </w:r>
-      <w:proofErr w:type="spellEnd"/>
-      <w:r>
-        <w:rPr>
-          <w:bCs/>
-          <w:sz w:val="18"/>
-          <w:szCs w:val="18"/>
-        </w:rPr>
-        <w:t xml:space="preserve"> -&gt; File: Computer settings/System Images/..</w:t>
+      <w:r>
+        <w:rPr>
+          <w:bCs/>
+          <w:sz w:val="18"/>
+          <w:szCs w:val="18"/>
+        </w:rPr>
+        <w:t>StorageType: Cloud -&gt; Platform: GitHub -&gt; Account: toonkingdomelbaf2 -&gt; Repository: kingdomheartsMiscellaneous -&gt; File: Computer settings/System Images/..</w:t>
       </w:r>
     </w:p>
     <w:p>
@@ -5516,41 +5254,13 @@
         </w:rPr>
         <w:t xml:space="preserve"> </w:t>
       </w:r>
-      <w:proofErr w:type="spellStart"/>
-      <w:r>
-        <w:rPr>
-          <w:bCs/>
-          <w:sz w:val="18"/>
-          <w:szCs w:val="18"/>
-        </w:rPr>
-        <w:t>StorageType</w:t>
-      </w:r>
-      <w:proofErr w:type="spellEnd"/>
-      <w:r>
-        <w:rPr>
-          <w:bCs/>
-          <w:sz w:val="18"/>
-          <w:szCs w:val="18"/>
-        </w:rPr>
-        <w:t xml:space="preserve">: Cloud -&gt; Platform: GitHub -&gt; Account: toonkingdomelbaf2 -&gt; Repository: </w:t>
-      </w:r>
-      <w:proofErr w:type="spellStart"/>
-      <w:r>
-        <w:rPr>
-          <w:bCs/>
-          <w:sz w:val="18"/>
-          <w:szCs w:val="18"/>
-        </w:rPr>
-        <w:t>kingdomheartsMiscellaneous</w:t>
-      </w:r>
-      <w:proofErr w:type="spellEnd"/>
-      <w:r>
-        <w:rPr>
-          <w:bCs/>
-          <w:sz w:val="18"/>
-          <w:szCs w:val="18"/>
-        </w:rPr>
-        <w:t xml:space="preserve"> -&gt; File: Computer settings/System Images/..</w:t>
+      <w:r>
+        <w:rPr>
+          <w:bCs/>
+          <w:sz w:val="18"/>
+          <w:szCs w:val="18"/>
+        </w:rPr>
+        <w:t>StorageType: Cloud -&gt; Platform: GitHub -&gt; Account: toonkingdomelbaf2 -&gt; Repository: kingdomheartsMiscellaneous -&gt; File: Computer settings/System Images/..</w:t>
       </w:r>
     </w:p>
     <w:p>
@@ -6149,18 +5859,8 @@
           <w:sz w:val="18"/>
           <w:szCs w:val="18"/>
         </w:rPr>
-        <w:t>.</w:t>
-      </w:r>
-      <w:proofErr w:type="spellStart"/>
-      <w:r>
-        <w:rPr>
-          <w:bCs/>
-          <w:sz w:val="18"/>
-          <w:szCs w:val="18"/>
-        </w:rPr>
-        <w:t>png</w:t>
-      </w:r>
-      <w:proofErr w:type="spellEnd"/>
+        <w:t>.png</w:t>
+      </w:r>
     </w:p>
     <w:p>
       <w:pPr>
@@ -6311,41 +6011,13 @@
         </w:rPr>
         <w:t xml:space="preserve"> </w:t>
       </w:r>
-      <w:proofErr w:type="spellStart"/>
-      <w:r>
-        <w:rPr>
-          <w:bCs/>
-          <w:sz w:val="18"/>
-          <w:szCs w:val="18"/>
-        </w:rPr>
-        <w:t>StorageType</w:t>
-      </w:r>
-      <w:proofErr w:type="spellEnd"/>
-      <w:r>
-        <w:rPr>
-          <w:bCs/>
-          <w:sz w:val="18"/>
-          <w:szCs w:val="18"/>
-        </w:rPr>
-        <w:t xml:space="preserve">: Cloud -&gt; Platform: GitHub -&gt; Account: toonkingdomelbaf2 -&gt; Repository: </w:t>
-      </w:r>
-      <w:proofErr w:type="spellStart"/>
-      <w:r>
-        <w:rPr>
-          <w:bCs/>
-          <w:sz w:val="18"/>
-          <w:szCs w:val="18"/>
-        </w:rPr>
-        <w:t>kingdomheartsMiscellaneous</w:t>
-      </w:r>
-      <w:proofErr w:type="spellEnd"/>
-      <w:r>
-        <w:rPr>
-          <w:bCs/>
-          <w:sz w:val="18"/>
-          <w:szCs w:val="18"/>
-        </w:rPr>
-        <w:t xml:space="preserve"> -&gt; File: Computer settings/System Images/..</w:t>
+      <w:r>
+        <w:rPr>
+          <w:bCs/>
+          <w:sz w:val="18"/>
+          <w:szCs w:val="18"/>
+        </w:rPr>
+        <w:t>StorageType: Cloud -&gt; Platform: GitHub -&gt; Account: toonkingdomelbaf2 -&gt; Repository: kingdomheartsMiscellaneous -&gt; File: Computer settings/System Images/..</w:t>
       </w:r>
     </w:p>
     <w:p>
@@ -7111,41 +6783,13 @@
         </w:rPr>
         <w:t xml:space="preserve"> </w:t>
       </w:r>
-      <w:proofErr w:type="spellStart"/>
-      <w:r>
-        <w:rPr>
-          <w:bCs/>
-          <w:sz w:val="18"/>
-          <w:szCs w:val="18"/>
-        </w:rPr>
-        <w:t>StorageType</w:t>
-      </w:r>
-      <w:proofErr w:type="spellEnd"/>
-      <w:r>
-        <w:rPr>
-          <w:bCs/>
-          <w:sz w:val="18"/>
-          <w:szCs w:val="18"/>
-        </w:rPr>
-        <w:t xml:space="preserve">: Cloud -&gt; Platform: GitHub -&gt; Account: toonkingdomelbaf2 -&gt; Repository: </w:t>
-      </w:r>
-      <w:proofErr w:type="spellStart"/>
-      <w:r>
-        <w:rPr>
-          <w:bCs/>
-          <w:sz w:val="18"/>
-          <w:szCs w:val="18"/>
-        </w:rPr>
-        <w:t>kingdomheartsMiscellaneous</w:t>
-      </w:r>
-      <w:proofErr w:type="spellEnd"/>
-      <w:r>
-        <w:rPr>
-          <w:bCs/>
-          <w:sz w:val="18"/>
-          <w:szCs w:val="18"/>
-        </w:rPr>
-        <w:t xml:space="preserve"> -&gt; File: Computer settings/System Images/..</w:t>
+      <w:r>
+        <w:rPr>
+          <w:bCs/>
+          <w:sz w:val="18"/>
+          <w:szCs w:val="18"/>
+        </w:rPr>
+        <w:t>StorageType: Cloud -&gt; Platform: GitHub -&gt; Account: toonkingdomelbaf2 -&gt; Repository: kingdomheartsMiscellaneous -&gt; File: Computer settings/System Images/..</w:t>
       </w:r>
     </w:p>
     <w:p>
@@ -7253,9 +6897,64 @@
           <w:sz w:val="18"/>
           <w:szCs w:val="18"/>
         </w:rPr>
-        <w:t xml:space="preserve">Account </w:t>
-      </w:r>
-      <w:proofErr w:type="spellStart"/>
+        <w:t>Account Image</w:t>
+      </w:r>
+      <w:r>
+        <w:rPr>
+          <w:bCs/>
+          <w:sz w:val="18"/>
+          <w:szCs w:val="18"/>
+        </w:rPr>
+        <w:t>.avif] [natural science</w:t>
+      </w:r>
+      <w:r>
+        <w:rPr>
+          <w:bCs/>
+          <w:sz w:val="18"/>
+          <w:szCs w:val="18"/>
+        </w:rPr>
+        <w:t xml:space="preserve"> </w:t>
+      </w:r>
+      <w:r>
+        <w:rPr>
+          <w:bCs/>
+          <w:sz w:val="18"/>
+          <w:szCs w:val="18"/>
+        </w:rPr>
+        <w:t>Account Image</w:t>
+      </w:r>
+      <w:r>
+        <w:rPr>
+          <w:bCs/>
+          <w:sz w:val="18"/>
+          <w:szCs w:val="18"/>
+        </w:rPr>
+        <w:t>]</w:t>
+      </w:r>
+    </w:p>
+    <w:p>
+      <w:pPr>
+        <w:pStyle w:val="ListParagraph"/>
+        <w:rPr>
+          <w:sz w:val="18"/>
+          <w:szCs w:val="18"/>
+        </w:rPr>
+      </w:pPr>
+      <w:r>
+        <w:rPr>
+          <w:sz w:val="18"/>
+          <w:szCs w:val="18"/>
+        </w:rPr>
+        <w:t>*</w:t>
+      </w:r>
+      <w:r>
+        <w:rPr>
+          <w:b/>
+          <w:sz w:val="18"/>
+          <w:szCs w:val="18"/>
+        </w:rPr>
+        <w:t xml:space="preserve"> Content Type: </w:t>
+      </w:r>
       <w:r>
         <w:rPr>
           <w:bCs/>
@@ -7264,79 +6963,6 @@
         </w:rPr>
         <w:t>Image</w:t>
       </w:r>
-      <w:r>
-        <w:rPr>
-          <w:bCs/>
-          <w:sz w:val="18"/>
-          <w:szCs w:val="18"/>
-        </w:rPr>
-        <w:t>.avif</w:t>
-      </w:r>
-      <w:proofErr w:type="spellEnd"/>
-      <w:r>
-        <w:rPr>
-          <w:bCs/>
-          <w:sz w:val="18"/>
-          <w:szCs w:val="18"/>
-        </w:rPr>
-        <w:t>] [natural science</w:t>
-      </w:r>
-      <w:r>
-        <w:rPr>
-          <w:bCs/>
-          <w:sz w:val="18"/>
-          <w:szCs w:val="18"/>
-        </w:rPr>
-        <w:t xml:space="preserve"> </w:t>
-      </w:r>
-      <w:r>
-        <w:rPr>
-          <w:bCs/>
-          <w:sz w:val="18"/>
-          <w:szCs w:val="18"/>
-        </w:rPr>
-        <w:t>Account Image</w:t>
-      </w:r>
-      <w:r>
-        <w:rPr>
-          <w:bCs/>
-          <w:sz w:val="18"/>
-          <w:szCs w:val="18"/>
-        </w:rPr>
-        <w:t>]</w:t>
-      </w:r>
-    </w:p>
-    <w:p>
-      <w:pPr>
-        <w:pStyle w:val="ListParagraph"/>
-        <w:rPr>
-          <w:sz w:val="18"/>
-          <w:szCs w:val="18"/>
-        </w:rPr>
-      </w:pPr>
-      <w:r>
-        <w:rPr>
-          <w:sz w:val="18"/>
-          <w:szCs w:val="18"/>
-        </w:rPr>
-        <w:t>*</w:t>
-      </w:r>
-      <w:r>
-        <w:rPr>
-          <w:b/>
-          <w:sz w:val="18"/>
-          <w:szCs w:val="18"/>
-        </w:rPr>
-        <w:t xml:space="preserve"> Content Type: </w:t>
-      </w:r>
-      <w:r>
-        <w:rPr>
-          <w:bCs/>
-          <w:sz w:val="18"/>
-          <w:szCs w:val="18"/>
-        </w:rPr>
-        <w:t>Image</w:t>
-      </w:r>
     </w:p>
     <w:p>
       <w:pPr>
@@ -7409,23 +7035,13 @@
         </w:rPr>
         <w:t xml:space="preserve"> </w:t>
       </w:r>
-      <w:proofErr w:type="spellStart"/>
-      <w:r>
-        <w:rPr>
-          <w:bCs/>
-          <w:sz w:val="18"/>
-          <w:szCs w:val="18"/>
-        </w:rPr>
-        <w:t>Freepik</w:t>
-      </w:r>
-      <w:proofErr w:type="spellEnd"/>
-      <w:r>
-        <w:rPr>
-          <w:bCs/>
-          <w:sz w:val="18"/>
-          <w:szCs w:val="18"/>
-        </w:rPr>
-        <w:t xml:space="preserve"> (https://www.freepik.com)</w:t>
+      <w:r>
+        <w:rPr>
+          <w:bCs/>
+          <w:sz w:val="18"/>
+          <w:szCs w:val="18"/>
+        </w:rPr>
+        <w:t>Freepik (https://www.freepik.com)</w:t>
       </w:r>
     </w:p>
     <w:p>
@@ -7516,25 +7132,7 @@
           <w:sz w:val="18"/>
           <w:szCs w:val="18"/>
         </w:rPr>
-        <w:t>https://img.freepik.com [</w:t>
-      </w:r>
-      <w:proofErr w:type="spellStart"/>
-      <w:r>
-        <w:rPr>
-          <w:bCs/>
-          <w:sz w:val="18"/>
-          <w:szCs w:val="18"/>
-        </w:rPr>
-        <w:t>Freepik</w:t>
-      </w:r>
-      <w:proofErr w:type="spellEnd"/>
-      <w:r>
-        <w:rPr>
-          <w:bCs/>
-          <w:sz w:val="18"/>
-          <w:szCs w:val="18"/>
-        </w:rPr>
-        <w:t xml:space="preserve"> Image CDN (Cloudflare Server)]</w:t>
+        <w:t>https://img.freepik.com [Freepik Image CDN (Cloudflare Server)]</w:t>
       </w:r>
     </w:p>
     <w:p>
@@ -7758,66 +7356,56 @@
           <w:sz w:val="18"/>
           <w:szCs w:val="18"/>
         </w:rPr>
+        <w:t>.avif</w:t>
+      </w:r>
+    </w:p>
+    <w:p>
+      <w:pPr>
+        <w:ind w:left="720"/>
+        <w:rPr>
+          <w:sz w:val="18"/>
+          <w:szCs w:val="18"/>
+        </w:rPr>
+      </w:pPr>
+      <w:r>
+        <w:rPr>
+          <w:sz w:val="18"/>
+          <w:szCs w:val="18"/>
+        </w:rPr>
+        <w:t>*</w:t>
+      </w:r>
+      <w:r>
+        <w:rPr>
+          <w:b/>
+          <w:sz w:val="18"/>
+          <w:szCs w:val="18"/>
+        </w:rPr>
+        <w:t xml:space="preserve"> Content Size:</w:t>
+      </w:r>
+      <w:r>
+        <w:rPr>
+          <w:b/>
+          <w:sz w:val="18"/>
+          <w:szCs w:val="18"/>
+        </w:rPr>
+        <w:t xml:space="preserve"> </w:t>
+      </w:r>
+      <w:r>
+        <w:rPr>
+          <w:bCs/>
+          <w:sz w:val="18"/>
+          <w:szCs w:val="18"/>
+        </w:rPr>
+        <w:t>22</w:t>
+      </w:r>
+      <w:r>
+        <w:rPr>
+          <w:bCs/>
+          <w:sz w:val="18"/>
+          <w:szCs w:val="18"/>
+        </w:rPr>
         <w:t>.</w:t>
       </w:r>
-      <w:proofErr w:type="spellStart"/>
-      <w:r>
-        <w:rPr>
-          <w:bCs/>
-          <w:sz w:val="18"/>
-          <w:szCs w:val="18"/>
-        </w:rPr>
-        <w:t>avif</w:t>
-      </w:r>
-      <w:proofErr w:type="spellEnd"/>
-    </w:p>
-    <w:p>
-      <w:pPr>
-        <w:ind w:left="720"/>
-        <w:rPr>
-          <w:sz w:val="18"/>
-          <w:szCs w:val="18"/>
-        </w:rPr>
-      </w:pPr>
-      <w:r>
-        <w:rPr>
-          <w:sz w:val="18"/>
-          <w:szCs w:val="18"/>
-        </w:rPr>
-        <w:t>*</w:t>
-      </w:r>
-      <w:r>
-        <w:rPr>
-          <w:b/>
-          <w:sz w:val="18"/>
-          <w:szCs w:val="18"/>
-        </w:rPr>
-        <w:t xml:space="preserve"> Content Size:</w:t>
-      </w:r>
-      <w:r>
-        <w:rPr>
-          <w:b/>
-          <w:sz w:val="18"/>
-          <w:szCs w:val="18"/>
-        </w:rPr>
-        <w:t xml:space="preserve"> </w:t>
-      </w:r>
-      <w:r>
-        <w:rPr>
-          <w:bCs/>
-          <w:sz w:val="18"/>
-          <w:szCs w:val="18"/>
-        </w:rPr>
-        <w:t>22</w:t>
-      </w:r>
-      <w:r>
-        <w:rPr>
-          <w:bCs/>
-          <w:sz w:val="18"/>
-          <w:szCs w:val="18"/>
-        </w:rPr>
-        <w:t>.</w:t>
-      </w:r>
       <w:r>
         <w:rPr>
           <w:bCs/>
@@ -7936,41 +7524,13 @@
         </w:rPr>
         <w:t xml:space="preserve"> </w:t>
       </w:r>
-      <w:proofErr w:type="spellStart"/>
-      <w:r>
-        <w:rPr>
-          <w:bCs/>
-          <w:sz w:val="18"/>
-          <w:szCs w:val="18"/>
-        </w:rPr>
-        <w:t>StorageType</w:t>
-      </w:r>
-      <w:proofErr w:type="spellEnd"/>
-      <w:r>
-        <w:rPr>
-          <w:bCs/>
-          <w:sz w:val="18"/>
-          <w:szCs w:val="18"/>
-        </w:rPr>
-        <w:t xml:space="preserve">: Cloud -&gt; Platform: GitHub -&gt; Account: toonkingdomelbaf2 -&gt; Repository: </w:t>
-      </w:r>
-      <w:proofErr w:type="spellStart"/>
-      <w:r>
-        <w:rPr>
-          <w:bCs/>
-          <w:sz w:val="18"/>
-          <w:szCs w:val="18"/>
-        </w:rPr>
-        <w:t>kingdomheartsMiscellaneous</w:t>
-      </w:r>
-      <w:proofErr w:type="spellEnd"/>
-      <w:r>
-        <w:rPr>
-          <w:bCs/>
-          <w:sz w:val="18"/>
-          <w:szCs w:val="18"/>
-        </w:rPr>
-        <w:t xml:space="preserve"> -&gt; File: Computer settings/System Images/..</w:t>
+      <w:r>
+        <w:rPr>
+          <w:bCs/>
+          <w:sz w:val="18"/>
+          <w:szCs w:val="18"/>
+        </w:rPr>
+        <w:t>StorageType: Cloud -&gt; Platform: GitHub -&gt; Account: toonkingdomelbaf2 -&gt; Repository: kingdomheartsMiscellaneous -&gt; File: Computer settings/System Images/..</w:t>
       </w:r>
     </w:p>
     <w:p>
@@ -8077,25 +7637,7 @@
           <w:sz w:val="18"/>
           <w:szCs w:val="18"/>
         </w:rPr>
-        <w:t xml:space="preserve">[0_A2s5TI5LrD6UPRQt.jpg -&gt; </w:t>
-      </w:r>
-      <w:proofErr w:type="spellStart"/>
-      <w:r>
-        <w:rPr>
-          <w:bCs/>
-          <w:sz w:val="18"/>
-          <w:szCs w:val="18"/>
-        </w:rPr>
-        <w:t>WebRef</w:t>
-      </w:r>
-      <w:proofErr w:type="spellEnd"/>
-      <w:r>
-        <w:rPr>
-          <w:bCs/>
-          <w:sz w:val="18"/>
-          <w:szCs w:val="18"/>
-        </w:rPr>
-        <w:t xml:space="preserve"> App</w:t>
+        <w:t>[0_A2s5TI5LrD6UPRQt.jpg -&gt; WebRef App</w:t>
       </w:r>
       <w:r>
         <w:rPr>
@@ -8119,25 +7661,7 @@
           <w:sz w:val="18"/>
           <w:szCs w:val="18"/>
         </w:rPr>
-        <w:t>.jpg] [</w:t>
-      </w:r>
-      <w:proofErr w:type="spellStart"/>
-      <w:r>
-        <w:rPr>
-          <w:bCs/>
-          <w:sz w:val="18"/>
-          <w:szCs w:val="18"/>
-        </w:rPr>
-        <w:t>WebRef</w:t>
-      </w:r>
-      <w:proofErr w:type="spellEnd"/>
-      <w:r>
-        <w:rPr>
-          <w:bCs/>
-          <w:sz w:val="18"/>
-          <w:szCs w:val="18"/>
-        </w:rPr>
-        <w:t xml:space="preserve"> App</w:t>
+        <w:t>.jpg] [WebRef App</w:t>
       </w:r>
       <w:r>
         <w:rPr>
@@ -8273,7 +7797,7 @@
           <w:sz w:val="18"/>
           <w:szCs w:val="18"/>
         </w:rPr>
-        <w:t>Medium (https://medium.com)</w:t>
+        <w:t>Medium (https://www.medium.com)</w:t>
       </w:r>
     </w:p>
     <w:p>
@@ -8756,41 +8280,13 @@
         </w:rPr>
         <w:t xml:space="preserve"> </w:t>
       </w:r>
-      <w:proofErr w:type="spellStart"/>
-      <w:r>
-        <w:rPr>
-          <w:bCs/>
-          <w:sz w:val="18"/>
-          <w:szCs w:val="18"/>
-        </w:rPr>
-        <w:t>StorageType</w:t>
-      </w:r>
-      <w:proofErr w:type="spellEnd"/>
-      <w:r>
-        <w:rPr>
-          <w:bCs/>
-          <w:sz w:val="18"/>
-          <w:szCs w:val="18"/>
-        </w:rPr>
-        <w:t xml:space="preserve">: Cloud -&gt; Platform: GitHub -&gt; Account: toonkingdomelbaf2 -&gt; Repository: </w:t>
-      </w:r>
-      <w:proofErr w:type="spellStart"/>
-      <w:r>
-        <w:rPr>
-          <w:bCs/>
-          <w:sz w:val="18"/>
-          <w:szCs w:val="18"/>
-        </w:rPr>
-        <w:t>kingdomheartsMiscellaneous</w:t>
-      </w:r>
-      <w:proofErr w:type="spellEnd"/>
-      <w:r>
-        <w:rPr>
-          <w:bCs/>
-          <w:sz w:val="18"/>
-          <w:szCs w:val="18"/>
-        </w:rPr>
-        <w:t xml:space="preserve"> -&gt; File: Computer settings/System Images/..</w:t>
+      <w:r>
+        <w:rPr>
+          <w:bCs/>
+          <w:sz w:val="18"/>
+          <w:szCs w:val="18"/>
+        </w:rPr>
+        <w:t>StorageType: Cloud -&gt; Platform: GitHub -&gt; Account: toonkingdomelbaf2 -&gt; Repository: kingdomheartsMiscellaneous -&gt; File: Computer settings/System Images/..</w:t>
       </w:r>
     </w:p>
     <w:p>
@@ -8889,25 +8385,7 @@
           <w:sz w:val="18"/>
           <w:szCs w:val="18"/>
         </w:rPr>
-        <w:t xml:space="preserve">[vaival-application.png -&gt; </w:t>
-      </w:r>
-      <w:proofErr w:type="spellStart"/>
-      <w:r>
-        <w:rPr>
-          <w:bCs/>
-          <w:sz w:val="18"/>
-          <w:szCs w:val="18"/>
-        </w:rPr>
-        <w:t>AndroidRef</w:t>
-      </w:r>
-      <w:proofErr w:type="spellEnd"/>
-      <w:r>
-        <w:rPr>
-          <w:bCs/>
-          <w:sz w:val="18"/>
-          <w:szCs w:val="18"/>
-        </w:rPr>
-        <w:t xml:space="preserve"> App</w:t>
+        <w:t>[vaival-application.png -&gt; AndroidRef App</w:t>
       </w:r>
       <w:r>
         <w:rPr>
@@ -8931,25 +8409,7 @@
           <w:sz w:val="18"/>
           <w:szCs w:val="18"/>
         </w:rPr>
-        <w:t>.png] [</w:t>
-      </w:r>
-      <w:proofErr w:type="spellStart"/>
-      <w:r>
-        <w:rPr>
-          <w:bCs/>
-          <w:sz w:val="18"/>
-          <w:szCs w:val="18"/>
-        </w:rPr>
-        <w:t>AndroidRef</w:t>
-      </w:r>
-      <w:proofErr w:type="spellEnd"/>
-      <w:r>
-        <w:rPr>
-          <w:bCs/>
-          <w:sz w:val="18"/>
-          <w:szCs w:val="18"/>
-        </w:rPr>
-        <w:t xml:space="preserve"> App</w:t>
+        <w:t>.png] [AndroidRef App</w:t>
       </w:r>
       <w:r>
         <w:rPr>
@@ -9400,66 +8860,56 @@
           <w:sz w:val="18"/>
           <w:szCs w:val="18"/>
         </w:rPr>
+        <w:t>.png</w:t>
+      </w:r>
+    </w:p>
+    <w:p>
+      <w:pPr>
+        <w:ind w:left="720"/>
+        <w:rPr>
+          <w:sz w:val="18"/>
+          <w:szCs w:val="18"/>
+        </w:rPr>
+      </w:pPr>
+      <w:r>
+        <w:rPr>
+          <w:sz w:val="18"/>
+          <w:szCs w:val="18"/>
+        </w:rPr>
+        <w:t>*</w:t>
+      </w:r>
+      <w:r>
+        <w:rPr>
+          <w:b/>
+          <w:sz w:val="18"/>
+          <w:szCs w:val="18"/>
+        </w:rPr>
+        <w:t xml:space="preserve"> Content Size:</w:t>
+      </w:r>
+      <w:r>
+        <w:rPr>
+          <w:b/>
+          <w:sz w:val="18"/>
+          <w:szCs w:val="18"/>
+        </w:rPr>
+        <w:t xml:space="preserve"> </w:t>
+      </w:r>
+      <w:r>
+        <w:rPr>
+          <w:bCs/>
+          <w:sz w:val="18"/>
+          <w:szCs w:val="18"/>
+        </w:rPr>
+        <w:t>40</w:t>
+      </w:r>
+      <w:r>
+        <w:rPr>
+          <w:bCs/>
+          <w:sz w:val="18"/>
+          <w:szCs w:val="18"/>
+        </w:rPr>
         <w:t>.</w:t>
       </w:r>
-      <w:proofErr w:type="spellStart"/>
-      <w:r>
-        <w:rPr>
-          <w:bCs/>
-          <w:sz w:val="18"/>
-          <w:szCs w:val="18"/>
-        </w:rPr>
-        <w:t>png</w:t>
-      </w:r>
-      <w:proofErr w:type="spellEnd"/>
-    </w:p>
-    <w:p>
-      <w:pPr>
-        <w:ind w:left="720"/>
-        <w:rPr>
-          <w:sz w:val="18"/>
-          <w:szCs w:val="18"/>
-        </w:rPr>
-      </w:pPr>
-      <w:r>
-        <w:rPr>
-          <w:sz w:val="18"/>
-          <w:szCs w:val="18"/>
-        </w:rPr>
-        <w:t>*</w:t>
-      </w:r>
-      <w:r>
-        <w:rPr>
-          <w:b/>
-          <w:sz w:val="18"/>
-          <w:szCs w:val="18"/>
-        </w:rPr>
-        <w:t xml:space="preserve"> Content Size:</w:t>
-      </w:r>
-      <w:r>
-        <w:rPr>
-          <w:b/>
-          <w:sz w:val="18"/>
-          <w:szCs w:val="18"/>
-        </w:rPr>
-        <w:t xml:space="preserve"> </w:t>
-      </w:r>
-      <w:r>
-        <w:rPr>
-          <w:bCs/>
-          <w:sz w:val="18"/>
-          <w:szCs w:val="18"/>
-        </w:rPr>
-        <w:t>40</w:t>
-      </w:r>
-      <w:r>
-        <w:rPr>
-          <w:bCs/>
-          <w:sz w:val="18"/>
-          <w:szCs w:val="18"/>
-        </w:rPr>
-        <w:t>.</w:t>
-      </w:r>
       <w:r>
         <w:rPr>
           <w:bCs/>
@@ -9578,41 +9028,13 @@
         </w:rPr>
         <w:t xml:space="preserve"> </w:t>
       </w:r>
-      <w:proofErr w:type="spellStart"/>
-      <w:r>
-        <w:rPr>
-          <w:bCs/>
-          <w:sz w:val="18"/>
-          <w:szCs w:val="18"/>
-        </w:rPr>
-        <w:t>StorageType</w:t>
-      </w:r>
-      <w:proofErr w:type="spellEnd"/>
-      <w:r>
-        <w:rPr>
-          <w:bCs/>
-          <w:sz w:val="18"/>
-          <w:szCs w:val="18"/>
-        </w:rPr>
-        <w:t xml:space="preserve">: Cloud -&gt; Platform: GitHub -&gt; Account: toonkingdomelbaf2 -&gt; Repository: </w:t>
-      </w:r>
-      <w:proofErr w:type="spellStart"/>
-      <w:r>
-        <w:rPr>
-          <w:bCs/>
-          <w:sz w:val="18"/>
-          <w:szCs w:val="18"/>
-        </w:rPr>
-        <w:t>kingdomheartsMiscellaneous</w:t>
-      </w:r>
-      <w:proofErr w:type="spellEnd"/>
-      <w:r>
-        <w:rPr>
-          <w:bCs/>
-          <w:sz w:val="18"/>
-          <w:szCs w:val="18"/>
-        </w:rPr>
-        <w:t xml:space="preserve"> -&gt; File: Computer settings/System Images/..</w:t>
+      <w:r>
+        <w:rPr>
+          <w:bCs/>
+          <w:sz w:val="18"/>
+          <w:szCs w:val="18"/>
+        </w:rPr>
+        <w:t>StorageType: Cloud -&gt; Platform: GitHub -&gt; Account: toonkingdomelbaf2 -&gt; Repository: kingdomheartsMiscellaneous -&gt; File: Computer settings/System Images/..</w:t>
       </w:r>
     </w:p>
     <w:p>
@@ -9866,23 +9288,13 @@
         </w:rPr>
         <w:t xml:space="preserve"> </w:t>
       </w:r>
-      <w:proofErr w:type="spellStart"/>
-      <w:r>
-        <w:rPr>
-          <w:bCs/>
-          <w:sz w:val="18"/>
-          <w:szCs w:val="18"/>
-        </w:rPr>
-        <w:t>Freepik</w:t>
-      </w:r>
-      <w:proofErr w:type="spellEnd"/>
-      <w:r>
-        <w:rPr>
-          <w:bCs/>
-          <w:sz w:val="18"/>
-          <w:szCs w:val="18"/>
-        </w:rPr>
-        <w:t xml:space="preserve"> (https://www.freepik.com)</w:t>
+      <w:r>
+        <w:rPr>
+          <w:bCs/>
+          <w:sz w:val="18"/>
+          <w:szCs w:val="18"/>
+        </w:rPr>
+        <w:t>Freepik (https://www.freepik.com)</w:t>
       </w:r>
     </w:p>
     <w:p>
@@ -9973,25 +9385,7 @@
           <w:sz w:val="18"/>
           <w:szCs w:val="18"/>
         </w:rPr>
-        <w:t>https://img.freepik.com [</w:t>
-      </w:r>
-      <w:proofErr w:type="spellStart"/>
-      <w:r>
-        <w:rPr>
-          <w:bCs/>
-          <w:sz w:val="18"/>
-          <w:szCs w:val="18"/>
-        </w:rPr>
-        <w:t>Freepik</w:t>
-      </w:r>
-      <w:proofErr w:type="spellEnd"/>
-      <w:r>
-        <w:rPr>
-          <w:bCs/>
-          <w:sz w:val="18"/>
-          <w:szCs w:val="18"/>
-        </w:rPr>
-        <w:t xml:space="preserve"> Image CDN (Cloudflare Server)]</w:t>
+        <w:t>https://img.freepik.com [Freepik Image CDN (Cloudflare Server)]</w:t>
       </w:r>
     </w:p>
     <w:p>
@@ -10383,41 +9777,13 @@
         </w:rPr>
         <w:t xml:space="preserve"> </w:t>
       </w:r>
-      <w:proofErr w:type="spellStart"/>
-      <w:r>
-        <w:rPr>
-          <w:bCs/>
-          <w:sz w:val="18"/>
-          <w:szCs w:val="18"/>
-        </w:rPr>
-        <w:t>StorageType</w:t>
-      </w:r>
-      <w:proofErr w:type="spellEnd"/>
-      <w:r>
-        <w:rPr>
-          <w:bCs/>
-          <w:sz w:val="18"/>
-          <w:szCs w:val="18"/>
-        </w:rPr>
-        <w:t xml:space="preserve">: Cloud -&gt; Platform: GitHub -&gt; Account: toonkingdomelbaf2 -&gt; Repository: </w:t>
-      </w:r>
-      <w:proofErr w:type="spellStart"/>
-      <w:r>
-        <w:rPr>
-          <w:bCs/>
-          <w:sz w:val="18"/>
-          <w:szCs w:val="18"/>
-        </w:rPr>
-        <w:t>kingdomheartsMiscellaneous</w:t>
-      </w:r>
-      <w:proofErr w:type="spellEnd"/>
-      <w:r>
-        <w:rPr>
-          <w:bCs/>
-          <w:sz w:val="18"/>
-          <w:szCs w:val="18"/>
-        </w:rPr>
-        <w:t xml:space="preserve"> -&gt; File: Computer settings/System Images/..</w:t>
+      <w:r>
+        <w:rPr>
+          <w:bCs/>
+          <w:sz w:val="18"/>
+          <w:szCs w:val="18"/>
+        </w:rPr>
+        <w:t>StorageType: Cloud -&gt; Platform: GitHub -&gt; Account: toonkingdomelbaf2 -&gt; Repository: kingdomheartsMiscellaneous -&gt; File: Computer settings/System Images/..</w:t>
       </w:r>
     </w:p>
     <w:p>
@@ -10663,23 +10029,13 @@
         </w:rPr>
         <w:t xml:space="preserve"> </w:t>
       </w:r>
-      <w:proofErr w:type="spellStart"/>
-      <w:r>
-        <w:rPr>
-          <w:bCs/>
-          <w:sz w:val="18"/>
-          <w:szCs w:val="18"/>
-        </w:rPr>
-        <w:t>Freepik</w:t>
-      </w:r>
-      <w:proofErr w:type="spellEnd"/>
-      <w:r>
-        <w:rPr>
-          <w:bCs/>
-          <w:sz w:val="18"/>
-          <w:szCs w:val="18"/>
-        </w:rPr>
-        <w:t xml:space="preserve"> (https://www.freepik.com)</w:t>
+      <w:r>
+        <w:rPr>
+          <w:bCs/>
+          <w:sz w:val="18"/>
+          <w:szCs w:val="18"/>
+        </w:rPr>
+        <w:t>Freepik (https://www.freepik.com)</w:t>
       </w:r>
     </w:p>
     <w:p>
@@ -10770,25 +10126,7 @@
           <w:sz w:val="18"/>
           <w:szCs w:val="18"/>
         </w:rPr>
-        <w:t>https://img.freepik.com [</w:t>
-      </w:r>
-      <w:proofErr w:type="spellStart"/>
-      <w:r>
-        <w:rPr>
-          <w:bCs/>
-          <w:sz w:val="18"/>
-          <w:szCs w:val="18"/>
-        </w:rPr>
-        <w:t>Freepik</w:t>
-      </w:r>
-      <w:proofErr w:type="spellEnd"/>
-      <w:r>
-        <w:rPr>
-          <w:bCs/>
-          <w:sz w:val="18"/>
-          <w:szCs w:val="18"/>
-        </w:rPr>
-        <w:t xml:space="preserve"> Image CDN (Cloudflare Server)]</w:t>
+        <w:t>https://img.freepik.com [Freepik Image CDN (Cloudflare Server)]</w:t>
       </w:r>
     </w:p>
     <w:p>
@@ -11181,41 +10519,13 @@
         </w:rPr>
         <w:t xml:space="preserve"> </w:t>
       </w:r>
-      <w:proofErr w:type="spellStart"/>
-      <w:r>
-        <w:rPr>
-          <w:bCs/>
-          <w:sz w:val="18"/>
-          <w:szCs w:val="18"/>
-        </w:rPr>
-        <w:t>StorageType</w:t>
-      </w:r>
-      <w:proofErr w:type="spellEnd"/>
-      <w:r>
-        <w:rPr>
-          <w:bCs/>
-          <w:sz w:val="18"/>
-          <w:szCs w:val="18"/>
-        </w:rPr>
-        <w:t xml:space="preserve">: Cloud -&gt; Platform: GitHub -&gt; Account: toonkingdomelbaf2 -&gt; Repository: </w:t>
-      </w:r>
-      <w:proofErr w:type="spellStart"/>
-      <w:r>
-        <w:rPr>
-          <w:bCs/>
-          <w:sz w:val="18"/>
-          <w:szCs w:val="18"/>
-        </w:rPr>
-        <w:t>kingdomheartsMiscellaneous</w:t>
-      </w:r>
-      <w:proofErr w:type="spellEnd"/>
-      <w:r>
-        <w:rPr>
-          <w:bCs/>
-          <w:sz w:val="18"/>
-          <w:szCs w:val="18"/>
-        </w:rPr>
-        <w:t xml:space="preserve"> -&gt; File: Computer settings/System Images/..</w:t>
+      <w:r>
+        <w:rPr>
+          <w:bCs/>
+          <w:sz w:val="18"/>
+          <w:szCs w:val="18"/>
+        </w:rPr>
+        <w:t>StorageType: Cloud -&gt; Platform: GitHub -&gt; Account: toonkingdomelbaf2 -&gt; Repository: kingdomheartsMiscellaneous -&gt; File: Computer settings/System Images/..</w:t>
       </w:r>
     </w:p>
     <w:p>
@@ -11476,23 +10786,13 @@
         </w:rPr>
         <w:t xml:space="preserve"> </w:t>
       </w:r>
-      <w:proofErr w:type="spellStart"/>
-      <w:r>
-        <w:rPr>
-          <w:bCs/>
-          <w:sz w:val="18"/>
-          <w:szCs w:val="18"/>
-        </w:rPr>
-        <w:t>Freepik</w:t>
-      </w:r>
-      <w:proofErr w:type="spellEnd"/>
-      <w:r>
-        <w:rPr>
-          <w:bCs/>
-          <w:sz w:val="18"/>
-          <w:szCs w:val="18"/>
-        </w:rPr>
-        <w:t xml:space="preserve"> (https://www.freepik.com)</w:t>
+      <w:r>
+        <w:rPr>
+          <w:bCs/>
+          <w:sz w:val="18"/>
+          <w:szCs w:val="18"/>
+        </w:rPr>
+        <w:t>Freepik (https://www.freepik.com)</w:t>
       </w:r>
     </w:p>
     <w:p>
@@ -11583,25 +10883,7 @@
           <w:sz w:val="18"/>
           <w:szCs w:val="18"/>
         </w:rPr>
-        <w:t>https://img.freepik.com [</w:t>
-      </w:r>
-      <w:proofErr w:type="spellStart"/>
-      <w:r>
-        <w:rPr>
-          <w:bCs/>
-          <w:sz w:val="18"/>
-          <w:szCs w:val="18"/>
-        </w:rPr>
-        <w:t>Freepik</w:t>
-      </w:r>
-      <w:proofErr w:type="spellEnd"/>
-      <w:r>
-        <w:rPr>
-          <w:bCs/>
-          <w:sz w:val="18"/>
-          <w:szCs w:val="18"/>
-        </w:rPr>
-        <w:t xml:space="preserve"> Image CDN (Cloudflare Server)]</w:t>
+        <w:t>https://img.freepik.com [Freepik Image CDN (Cloudflare Server)]</w:t>
       </w:r>
     </w:p>
     <w:p>
@@ -11980,41 +11262,13 @@
         </w:rPr>
         <w:t xml:space="preserve"> </w:t>
       </w:r>
-      <w:proofErr w:type="spellStart"/>
-      <w:r>
-        <w:rPr>
-          <w:bCs/>
-          <w:sz w:val="18"/>
-          <w:szCs w:val="18"/>
-        </w:rPr>
-        <w:t>StorageType</w:t>
-      </w:r>
-      <w:proofErr w:type="spellEnd"/>
-      <w:r>
-        <w:rPr>
-          <w:bCs/>
-          <w:sz w:val="18"/>
-          <w:szCs w:val="18"/>
-        </w:rPr>
-        <w:t xml:space="preserve">: Cloud -&gt; Platform: GitHub -&gt; Account: toonkingdomelbaf2 -&gt; Repository: </w:t>
-      </w:r>
-      <w:proofErr w:type="spellStart"/>
-      <w:r>
-        <w:rPr>
-          <w:bCs/>
-          <w:sz w:val="18"/>
-          <w:szCs w:val="18"/>
-        </w:rPr>
-        <w:t>kingdomheartsMiscellaneous</w:t>
-      </w:r>
-      <w:proofErr w:type="spellEnd"/>
-      <w:r>
-        <w:rPr>
-          <w:bCs/>
-          <w:sz w:val="18"/>
-          <w:szCs w:val="18"/>
-        </w:rPr>
-        <w:t xml:space="preserve"> -&gt; File: Computer settings/System Images/..</w:t>
+      <w:r>
+        <w:rPr>
+          <w:bCs/>
+          <w:sz w:val="18"/>
+          <w:szCs w:val="18"/>
+        </w:rPr>
+        <w:t>StorageType: Cloud -&gt; Platform: GitHub -&gt; Account: toonkingdomelbaf2 -&gt; Repository: kingdomheartsMiscellaneous -&gt; File: Computer settings/System Images/..</w:t>
       </w:r>
     </w:p>
     <w:p>
@@ -12267,7 +11521,7 @@
           <w:sz w:val="18"/>
           <w:szCs w:val="18"/>
         </w:rPr>
-        <w:t>Medium (https://medium.com)</w:t>
+        <w:t>Medium (https://www.medium.com)</w:t>
       </w:r>
     </w:p>
     <w:p>
@@ -12358,25 +11612,7 @@
           <w:sz w:val="18"/>
           <w:szCs w:val="18"/>
         </w:rPr>
-        <w:t>https://img.freepik.com [</w:t>
-      </w:r>
-      <w:proofErr w:type="spellStart"/>
-      <w:r>
-        <w:rPr>
-          <w:bCs/>
-          <w:sz w:val="18"/>
-          <w:szCs w:val="18"/>
-        </w:rPr>
-        <w:t>Freepik</w:t>
-      </w:r>
-      <w:proofErr w:type="spellEnd"/>
-      <w:r>
-        <w:rPr>
-          <w:bCs/>
-          <w:sz w:val="18"/>
-          <w:szCs w:val="18"/>
-        </w:rPr>
-        <w:t xml:space="preserve"> Image CDN (Cloudflare Server)]</w:t>
+        <w:t>https://img.freepik.com [Freepik Image CDN (Cloudflare Server)]</w:t>
       </w:r>
     </w:p>
     <w:p>
@@ -12753,41 +11989,13 @@
         </w:rPr>
         <w:t xml:space="preserve"> </w:t>
       </w:r>
-      <w:proofErr w:type="spellStart"/>
-      <w:r>
-        <w:rPr>
-          <w:bCs/>
-          <w:sz w:val="18"/>
-          <w:szCs w:val="18"/>
-        </w:rPr>
-        <w:t>StorageType</w:t>
-      </w:r>
-      <w:proofErr w:type="spellEnd"/>
-      <w:r>
-        <w:rPr>
-          <w:bCs/>
-          <w:sz w:val="18"/>
-          <w:szCs w:val="18"/>
-        </w:rPr>
-        <w:t xml:space="preserve">: Cloud -&gt; Platform: GitHub -&gt; Account: toonkingdomelbaf2 -&gt; Repository: </w:t>
-      </w:r>
-      <w:proofErr w:type="spellStart"/>
-      <w:r>
-        <w:rPr>
-          <w:bCs/>
-          <w:sz w:val="18"/>
-          <w:szCs w:val="18"/>
-        </w:rPr>
-        <w:t>kingdomheartsMiscellaneous</w:t>
-      </w:r>
-      <w:proofErr w:type="spellEnd"/>
-      <w:r>
-        <w:rPr>
-          <w:bCs/>
-          <w:sz w:val="18"/>
-          <w:szCs w:val="18"/>
-        </w:rPr>
-        <w:t xml:space="preserve"> -&gt; File: Computer settings/System Images/..</w:t>
+      <w:r>
+        <w:rPr>
+          <w:bCs/>
+          <w:sz w:val="18"/>
+          <w:szCs w:val="18"/>
+        </w:rPr>
+        <w:t>StorageType: Cloud -&gt; Platform: GitHub -&gt; Account: toonkingdomelbaf2 -&gt; Repository: kingdomheartsMiscellaneous -&gt; File: Computer settings/System Images/..</w:t>
       </w:r>
     </w:p>
     <w:p>
@@ -13524,41 +12732,13 @@
         </w:rPr>
         <w:t xml:space="preserve"> </w:t>
       </w:r>
-      <w:proofErr w:type="spellStart"/>
-      <w:r>
-        <w:rPr>
-          <w:bCs/>
-          <w:sz w:val="18"/>
-          <w:szCs w:val="18"/>
-        </w:rPr>
-        <w:t>StorageType</w:t>
-      </w:r>
-      <w:proofErr w:type="spellEnd"/>
-      <w:r>
-        <w:rPr>
-          <w:bCs/>
-          <w:sz w:val="18"/>
-          <w:szCs w:val="18"/>
-        </w:rPr>
-        <w:t xml:space="preserve">: Cloud -&gt; Platform: GitHub -&gt; Account: toonkingdomelbaf2 -&gt; Repository: </w:t>
-      </w:r>
-      <w:proofErr w:type="spellStart"/>
-      <w:r>
-        <w:rPr>
-          <w:bCs/>
-          <w:sz w:val="18"/>
-          <w:szCs w:val="18"/>
-        </w:rPr>
-        <w:t>kingdomheartsMiscellaneous</w:t>
-      </w:r>
-      <w:proofErr w:type="spellEnd"/>
-      <w:r>
-        <w:rPr>
-          <w:bCs/>
-          <w:sz w:val="18"/>
-          <w:szCs w:val="18"/>
-        </w:rPr>
-        <w:t xml:space="preserve"> -&gt; File: Computer settings/System Images/..</w:t>
+      <w:r>
+        <w:rPr>
+          <w:bCs/>
+          <w:sz w:val="18"/>
+          <w:szCs w:val="18"/>
+        </w:rPr>
+        <w:t>StorageType: Cloud -&gt; Platform: GitHub -&gt; Account: toonkingdomelbaf2 -&gt; Repository: kingdomheartsMiscellaneous -&gt; File: Computer settings/System Images/..</w:t>
       </w:r>
     </w:p>
     <w:p>
@@ -14291,41 +13471,13 @@
         </w:rPr>
         <w:t xml:space="preserve"> </w:t>
       </w:r>
-      <w:proofErr w:type="spellStart"/>
-      <w:r>
-        <w:rPr>
-          <w:bCs/>
-          <w:sz w:val="18"/>
-          <w:szCs w:val="18"/>
-        </w:rPr>
-        <w:t>StorageType</w:t>
-      </w:r>
-      <w:proofErr w:type="spellEnd"/>
-      <w:r>
-        <w:rPr>
-          <w:bCs/>
-          <w:sz w:val="18"/>
-          <w:szCs w:val="18"/>
-        </w:rPr>
-        <w:t xml:space="preserve">: Cloud -&gt; Platform: GitHub -&gt; Account: toonkingdomelbaf2 -&gt; Repository: </w:t>
-      </w:r>
-      <w:proofErr w:type="spellStart"/>
-      <w:r>
-        <w:rPr>
-          <w:bCs/>
-          <w:sz w:val="18"/>
-          <w:szCs w:val="18"/>
-        </w:rPr>
-        <w:t>kingdomheartsMiscellaneous</w:t>
-      </w:r>
-      <w:proofErr w:type="spellEnd"/>
-      <w:r>
-        <w:rPr>
-          <w:bCs/>
-          <w:sz w:val="18"/>
-          <w:szCs w:val="18"/>
-        </w:rPr>
-        <w:t xml:space="preserve"> -&gt; File: Computer settings/System Images/..</w:t>
+      <w:r>
+        <w:rPr>
+          <w:bCs/>
+          <w:sz w:val="18"/>
+          <w:szCs w:val="18"/>
+        </w:rPr>
+        <w:t>StorageType: Cloud -&gt; Platform: GitHub -&gt; Account: toonkingdomelbaf2 -&gt; Repository: kingdomheartsMiscellaneous -&gt; File: Computer settings/System Images/..</w:t>
       </w:r>
     </w:p>
     <w:p>
@@ -14586,23 +13738,13 @@
         </w:rPr>
         <w:t xml:space="preserve"> </w:t>
       </w:r>
-      <w:proofErr w:type="spellStart"/>
-      <w:r>
-        <w:rPr>
-          <w:bCs/>
-          <w:sz w:val="18"/>
-          <w:szCs w:val="18"/>
-        </w:rPr>
-        <w:t>Alamy</w:t>
-      </w:r>
-      <w:proofErr w:type="spellEnd"/>
-      <w:r>
-        <w:rPr>
-          <w:bCs/>
-          <w:sz w:val="18"/>
-          <w:szCs w:val="18"/>
-        </w:rPr>
-        <w:t xml:space="preserve"> (https://www.alamy.com)</w:t>
+      <w:r>
+        <w:rPr>
+          <w:bCs/>
+          <w:sz w:val="18"/>
+          <w:szCs w:val="18"/>
+        </w:rPr>
+        <w:t>Alamy (https://www.alamy.com)</w:t>
       </w:r>
     </w:p>
     <w:p>
@@ -14693,25 +13835,7 @@
           <w:sz w:val="18"/>
           <w:szCs w:val="18"/>
         </w:rPr>
-        <w:t>https://c8.alamy.com [</w:t>
-      </w:r>
-      <w:proofErr w:type="spellStart"/>
-      <w:r>
-        <w:rPr>
-          <w:bCs/>
-          <w:sz w:val="18"/>
-          <w:szCs w:val="18"/>
-        </w:rPr>
-        <w:t>Alamy</w:t>
-      </w:r>
-      <w:proofErr w:type="spellEnd"/>
-      <w:r>
-        <w:rPr>
-          <w:bCs/>
-          <w:sz w:val="18"/>
-          <w:szCs w:val="18"/>
-        </w:rPr>
-        <w:t xml:space="preserve"> Image CDN (Akamai Server)]</w:t>
+        <w:t>https://c8.alamy.com [Alamy Image CDN (Akamai Server)]</w:t>
       </w:r>
     </w:p>
     <w:p>
@@ -15088,41 +14212,13 @@
         </w:rPr>
         <w:t xml:space="preserve"> </w:t>
       </w:r>
-      <w:proofErr w:type="spellStart"/>
-      <w:r>
-        <w:rPr>
-          <w:bCs/>
-          <w:sz w:val="18"/>
-          <w:szCs w:val="18"/>
-        </w:rPr>
-        <w:t>StorageType</w:t>
-      </w:r>
-      <w:proofErr w:type="spellEnd"/>
-      <w:r>
-        <w:rPr>
-          <w:bCs/>
-          <w:sz w:val="18"/>
-          <w:szCs w:val="18"/>
-        </w:rPr>
-        <w:t xml:space="preserve">: Cloud -&gt; Platform: GitHub -&gt; Account: toonkingdomelbaf2 -&gt; Repository: </w:t>
-      </w:r>
-      <w:proofErr w:type="spellStart"/>
-      <w:r>
-        <w:rPr>
-          <w:bCs/>
-          <w:sz w:val="18"/>
-          <w:szCs w:val="18"/>
-        </w:rPr>
-        <w:t>kingdomheartsMiscellaneous</w:t>
-      </w:r>
-      <w:proofErr w:type="spellEnd"/>
-      <w:r>
-        <w:rPr>
-          <w:bCs/>
-          <w:sz w:val="18"/>
-          <w:szCs w:val="18"/>
-        </w:rPr>
-        <w:t xml:space="preserve"> -&gt; File: Computer settings/System Images/..</w:t>
+      <w:r>
+        <w:rPr>
+          <w:bCs/>
+          <w:sz w:val="18"/>
+          <w:szCs w:val="18"/>
+        </w:rPr>
+        <w:t>StorageType: Cloud -&gt; Platform: GitHub -&gt; Account: toonkingdomelbaf2 -&gt; Repository: kingdomheartsMiscellaneous -&gt; File: Computer settings/System Images/..</w:t>
       </w:r>
     </w:p>
     <w:p>
@@ -15376,23 +14472,13 @@
         </w:rPr>
         <w:t xml:space="preserve"> </w:t>
       </w:r>
-      <w:proofErr w:type="spellStart"/>
-      <w:r>
-        <w:rPr>
-          <w:bCs/>
-          <w:sz w:val="18"/>
-          <w:szCs w:val="18"/>
-        </w:rPr>
-        <w:t>Alamy</w:t>
-      </w:r>
-      <w:proofErr w:type="spellEnd"/>
-      <w:r>
-        <w:rPr>
-          <w:bCs/>
-          <w:sz w:val="18"/>
-          <w:szCs w:val="18"/>
-        </w:rPr>
-        <w:t xml:space="preserve"> (https://www.alamy.com)</w:t>
+      <w:r>
+        <w:rPr>
+          <w:bCs/>
+          <w:sz w:val="18"/>
+          <w:szCs w:val="18"/>
+        </w:rPr>
+        <w:t>Alamy (https://www.alamy.com)</w:t>
       </w:r>
     </w:p>
     <w:p>
@@ -15483,25 +14569,7 @@
           <w:sz w:val="18"/>
           <w:szCs w:val="18"/>
         </w:rPr>
-        <w:t>https://c8.alamy.com [</w:t>
-      </w:r>
-      <w:proofErr w:type="spellStart"/>
-      <w:r>
-        <w:rPr>
-          <w:bCs/>
-          <w:sz w:val="18"/>
-          <w:szCs w:val="18"/>
-        </w:rPr>
-        <w:t>Alamy</w:t>
-      </w:r>
-      <w:proofErr w:type="spellEnd"/>
-      <w:r>
-        <w:rPr>
-          <w:bCs/>
-          <w:sz w:val="18"/>
-          <w:szCs w:val="18"/>
-        </w:rPr>
-        <w:t xml:space="preserve"> Image CDN (Akamai Server)]</w:t>
+        <w:t>https://c8.alamy.com [Alamy Image CDN (Akamai Server)]</w:t>
       </w:r>
     </w:p>
     <w:p>
@@ -15891,41 +14959,13 @@
         </w:rPr>
         <w:t xml:space="preserve"> </w:t>
       </w:r>
-      <w:proofErr w:type="spellStart"/>
-      <w:r>
-        <w:rPr>
-          <w:bCs/>
-          <w:sz w:val="18"/>
-          <w:szCs w:val="18"/>
-        </w:rPr>
-        <w:t>StorageType</w:t>
-      </w:r>
-      <w:proofErr w:type="spellEnd"/>
-      <w:r>
-        <w:rPr>
-          <w:bCs/>
-          <w:sz w:val="18"/>
-          <w:szCs w:val="18"/>
-        </w:rPr>
-        <w:t xml:space="preserve">: Cloud -&gt; Platform: GitHub -&gt; Account: toonkingdomelbaf2 -&gt; Repository: </w:t>
-      </w:r>
-      <w:proofErr w:type="spellStart"/>
-      <w:r>
-        <w:rPr>
-          <w:bCs/>
-          <w:sz w:val="18"/>
-          <w:szCs w:val="18"/>
-        </w:rPr>
-        <w:t>kingdomheartsMiscellaneous</w:t>
-      </w:r>
-      <w:proofErr w:type="spellEnd"/>
-      <w:r>
-        <w:rPr>
-          <w:bCs/>
-          <w:sz w:val="18"/>
-          <w:szCs w:val="18"/>
-        </w:rPr>
-        <w:t xml:space="preserve"> -&gt; File: Computer settings/System Images/..</w:t>
+      <w:r>
+        <w:rPr>
+          <w:bCs/>
+          <w:sz w:val="18"/>
+          <w:szCs w:val="18"/>
+        </w:rPr>
+        <w:t>StorageType: Cloud -&gt; Platform: GitHub -&gt; Account: toonkingdomelbaf2 -&gt; Repository: kingdomheartsMiscellaneous -&gt; File: Computer settings/System Images/..</w:t>
       </w:r>
     </w:p>
     <w:p>
@@ -16187,23 +15227,13 @@
         </w:rPr>
         <w:t xml:space="preserve"> </w:t>
       </w:r>
-      <w:proofErr w:type="spellStart"/>
-      <w:r>
-        <w:rPr>
-          <w:bCs/>
-          <w:sz w:val="18"/>
-          <w:szCs w:val="18"/>
-        </w:rPr>
-        <w:t>Hedistar</w:t>
-      </w:r>
-      <w:proofErr w:type="spellEnd"/>
-      <w:r>
-        <w:rPr>
-          <w:bCs/>
-          <w:sz w:val="18"/>
-          <w:szCs w:val="18"/>
-        </w:rPr>
-        <w:t xml:space="preserve"> Hotel (https://hedistarhotel.com)</w:t>
+      <w:r>
+        <w:rPr>
+          <w:bCs/>
+          <w:sz w:val="18"/>
+          <w:szCs w:val="18"/>
+        </w:rPr>
+        <w:t>Hedistar Hotel (https://hedistarhotel.com)</w:t>
       </w:r>
     </w:p>
     <w:p>
@@ -16698,41 +15728,13 @@
         </w:rPr>
         <w:t xml:space="preserve"> </w:t>
       </w:r>
-      <w:proofErr w:type="spellStart"/>
-      <w:r>
-        <w:rPr>
-          <w:bCs/>
-          <w:sz w:val="18"/>
-          <w:szCs w:val="18"/>
-        </w:rPr>
-        <w:t>StorageType</w:t>
-      </w:r>
-      <w:proofErr w:type="spellEnd"/>
-      <w:r>
-        <w:rPr>
-          <w:bCs/>
-          <w:sz w:val="18"/>
-          <w:szCs w:val="18"/>
-        </w:rPr>
-        <w:t xml:space="preserve">: Cloud -&gt; Platform: GitHub -&gt; Account: toonkingdomelbaf2 -&gt; Repository: </w:t>
-      </w:r>
-      <w:proofErr w:type="spellStart"/>
-      <w:r>
-        <w:rPr>
-          <w:bCs/>
-          <w:sz w:val="18"/>
-          <w:szCs w:val="18"/>
-        </w:rPr>
-        <w:t>kingdomheartsMiscellaneous</w:t>
-      </w:r>
-      <w:proofErr w:type="spellEnd"/>
-      <w:r>
-        <w:rPr>
-          <w:bCs/>
-          <w:sz w:val="18"/>
-          <w:szCs w:val="18"/>
-        </w:rPr>
-        <w:t xml:space="preserve"> -&gt; File: Computer settings/System Images/..</w:t>
+      <w:r>
+        <w:rPr>
+          <w:bCs/>
+          <w:sz w:val="18"/>
+          <w:szCs w:val="18"/>
+        </w:rPr>
+        <w:t>StorageType: Cloud -&gt; Platform: GitHub -&gt; Account: toonkingdomelbaf2 -&gt; Repository: kingdomheartsMiscellaneous -&gt; File: Computer settings/System Images/..</w:t>
       </w:r>
     </w:p>
     <w:p>
@@ -16873,9 +15875,88 @@
           <w:sz w:val="18"/>
           <w:szCs w:val="18"/>
         </w:rPr>
-        <w:t xml:space="preserve">Account </w:t>
-      </w:r>
-      <w:proofErr w:type="spellStart"/>
+        <w:t>Account Image</w:t>
+      </w:r>
+      <w:r>
+        <w:rPr>
+          <w:bCs/>
+          <w:sz w:val="18"/>
+          <w:szCs w:val="18"/>
+        </w:rPr>
+        <w:t>.</w:t>
+      </w:r>
+      <w:r>
+        <w:rPr>
+          <w:bCs/>
+          <w:sz w:val="18"/>
+          <w:szCs w:val="18"/>
+        </w:rPr>
+        <w:t>avif</w:t>
+      </w:r>
+      <w:r>
+        <w:rPr>
+          <w:bCs/>
+          <w:sz w:val="18"/>
+          <w:szCs w:val="18"/>
+        </w:rPr>
+        <w:t>] [</w:t>
+      </w:r>
+      <w:r>
+        <w:rPr>
+          <w:bCs/>
+          <w:sz w:val="18"/>
+          <w:szCs w:val="18"/>
+        </w:rPr>
+        <w:t>Miscellaneous</w:t>
+      </w:r>
+      <w:r>
+        <w:rPr>
+          <w:bCs/>
+          <w:sz w:val="18"/>
+          <w:szCs w:val="18"/>
+        </w:rPr>
+        <w:t xml:space="preserve"> </w:t>
+      </w:r>
+      <w:r>
+        <w:rPr>
+          <w:bCs/>
+          <w:sz w:val="18"/>
+          <w:szCs w:val="18"/>
+        </w:rPr>
+        <w:t>Account Image</w:t>
+      </w:r>
+      <w:r>
+        <w:rPr>
+          <w:bCs/>
+          <w:sz w:val="18"/>
+          <w:szCs w:val="18"/>
+        </w:rPr>
+        <w:t>]</w:t>
+      </w:r>
+    </w:p>
+    <w:p>
+      <w:pPr>
+        <w:pStyle w:val="ListParagraph"/>
+        <w:rPr>
+          <w:sz w:val="18"/>
+          <w:szCs w:val="18"/>
+        </w:rPr>
+      </w:pPr>
+      <w:r>
+        <w:rPr>
+          <w:sz w:val="18"/>
+          <w:szCs w:val="18"/>
+        </w:rPr>
+        <w:t>*</w:t>
+      </w:r>
+      <w:r>
+        <w:rPr>
+          <w:b/>
+          <w:sz w:val="18"/>
+          <w:szCs w:val="18"/>
+        </w:rPr>
+        <w:t xml:space="preserve"> Content Type: </w:t>
+      </w:r>
       <w:r>
         <w:rPr>
           <w:bCs/>
@@ -16884,95 +15965,6 @@
         </w:rPr>
         <w:t>Image</w:t>
       </w:r>
-      <w:r>
-        <w:rPr>
-          <w:bCs/>
-          <w:sz w:val="18"/>
-          <w:szCs w:val="18"/>
-        </w:rPr>
-        <w:t>.</w:t>
-      </w:r>
-      <w:r>
-        <w:rPr>
-          <w:bCs/>
-          <w:sz w:val="18"/>
-          <w:szCs w:val="18"/>
-        </w:rPr>
-        <w:t>avif</w:t>
-      </w:r>
-      <w:proofErr w:type="spellEnd"/>
-      <w:r>
-        <w:rPr>
-          <w:bCs/>
-          <w:sz w:val="18"/>
-          <w:szCs w:val="18"/>
-        </w:rPr>
-        <w:t>] [</w:t>
-      </w:r>
-      <w:r>
-        <w:rPr>
-          <w:bCs/>
-          <w:sz w:val="18"/>
-          <w:szCs w:val="18"/>
-        </w:rPr>
-        <w:t>Miscellaneous</w:t>
-      </w:r>
-      <w:r>
-        <w:rPr>
-          <w:bCs/>
-          <w:sz w:val="18"/>
-          <w:szCs w:val="18"/>
-        </w:rPr>
-        <w:t xml:space="preserve"> </w:t>
-      </w:r>
-      <w:r>
-        <w:rPr>
-          <w:bCs/>
-          <w:sz w:val="18"/>
-          <w:szCs w:val="18"/>
-        </w:rPr>
-        <w:t>Account Image</w:t>
-      </w:r>
-      <w:r>
-        <w:rPr>
-          <w:bCs/>
-          <w:sz w:val="18"/>
-          <w:szCs w:val="18"/>
-        </w:rPr>
-        <w:t>]</w:t>
-      </w:r>
-    </w:p>
-    <w:p>
-      <w:pPr>
-        <w:pStyle w:val="ListParagraph"/>
-        <w:rPr>
-          <w:sz w:val="18"/>
-          <w:szCs w:val="18"/>
-        </w:rPr>
-      </w:pPr>
-      <w:r>
-        <w:rPr>
-          <w:sz w:val="18"/>
-          <w:szCs w:val="18"/>
-        </w:rPr>
-        <w:t>*</w:t>
-      </w:r>
-      <w:r>
-        <w:rPr>
-          <w:b/>
-          <w:sz w:val="18"/>
-          <w:szCs w:val="18"/>
-        </w:rPr>
-        <w:t xml:space="preserve"> Content Type: </w:t>
-      </w:r>
-      <w:r>
-        <w:rPr>
-          <w:bCs/>
-          <w:sz w:val="18"/>
-          <w:szCs w:val="18"/>
-        </w:rPr>
-        <w:t>Image</w:t>
-      </w:r>
     </w:p>
     <w:p>
       <w:pPr>
@@ -17045,23 +16037,13 @@
         </w:rPr>
         <w:t xml:space="preserve"> </w:t>
       </w:r>
-      <w:proofErr w:type="spellStart"/>
-      <w:r>
-        <w:rPr>
-          <w:bCs/>
-          <w:sz w:val="18"/>
-          <w:szCs w:val="18"/>
-        </w:rPr>
-        <w:t>Freepik</w:t>
-      </w:r>
-      <w:proofErr w:type="spellEnd"/>
-      <w:r>
-        <w:rPr>
-          <w:bCs/>
-          <w:sz w:val="18"/>
-          <w:szCs w:val="18"/>
-        </w:rPr>
-        <w:t xml:space="preserve"> (https://www.freepik.com)</w:t>
+      <w:r>
+        <w:rPr>
+          <w:bCs/>
+          <w:sz w:val="18"/>
+          <w:szCs w:val="18"/>
+        </w:rPr>
+        <w:t>Freepik (https://www.freepik.com)</w:t>
       </w:r>
     </w:p>
     <w:p>
@@ -17580,41 +16562,13 @@
         </w:rPr>
         <w:t xml:space="preserve"> </w:t>
       </w:r>
-      <w:proofErr w:type="spellStart"/>
-      <w:r>
-        <w:rPr>
-          <w:bCs/>
-          <w:sz w:val="18"/>
-          <w:szCs w:val="18"/>
-        </w:rPr>
-        <w:t>StorageType</w:t>
-      </w:r>
-      <w:proofErr w:type="spellEnd"/>
-      <w:r>
-        <w:rPr>
-          <w:bCs/>
-          <w:sz w:val="18"/>
-          <w:szCs w:val="18"/>
-        </w:rPr>
-        <w:t xml:space="preserve">: Cloud -&gt; Platform: GitHub -&gt; Account: toonkingdomelbaf2 -&gt; Repository: </w:t>
-      </w:r>
-      <w:proofErr w:type="spellStart"/>
-      <w:r>
-        <w:rPr>
-          <w:bCs/>
-          <w:sz w:val="18"/>
-          <w:szCs w:val="18"/>
-        </w:rPr>
-        <w:t>kingdomheartsMiscellaneous</w:t>
-      </w:r>
-      <w:proofErr w:type="spellEnd"/>
-      <w:r>
-        <w:rPr>
-          <w:bCs/>
-          <w:sz w:val="18"/>
-          <w:szCs w:val="18"/>
-        </w:rPr>
-        <w:t xml:space="preserve"> -&gt; File: Computer settings/System Images/..</w:t>
+      <w:r>
+        <w:rPr>
+          <w:bCs/>
+          <w:sz w:val="18"/>
+          <w:szCs w:val="18"/>
+        </w:rPr>
+        <w:t>StorageType: Cloud -&gt; Platform: GitHub -&gt; Account: toonkingdomelbaf2 -&gt; Repository: kingdomheartsMiscellaneous -&gt; File: Computer settings/System Images/..</w:t>
       </w:r>
     </w:p>
     <w:p>
@@ -17739,18 +16693,8 @@
           <w:sz w:val="18"/>
           <w:szCs w:val="18"/>
         </w:rPr>
-        <w:t xml:space="preserve">General </w:t>
-      </w:r>
-      <w:proofErr w:type="spellStart"/>
-      <w:r>
-        <w:rPr>
-          <w:bCs/>
-          <w:sz w:val="18"/>
-          <w:szCs w:val="18"/>
-        </w:rPr>
-        <w:t>Purpose.webp</w:t>
-      </w:r>
-      <w:proofErr w:type="spellEnd"/>
+        <w:t>General Purpose.webp</w:t>
+      </w:r>
       <w:r>
         <w:rPr>
           <w:bCs/>
@@ -18430,41 +17374,13 @@
         </w:rPr>
         <w:t xml:space="preserve"> </w:t>
       </w:r>
-      <w:proofErr w:type="spellStart"/>
-      <w:r>
-        <w:rPr>
-          <w:bCs/>
-          <w:sz w:val="18"/>
-          <w:szCs w:val="18"/>
-        </w:rPr>
-        <w:t>StorageType</w:t>
-      </w:r>
-      <w:proofErr w:type="spellEnd"/>
-      <w:r>
-        <w:rPr>
-          <w:bCs/>
-          <w:sz w:val="18"/>
-          <w:szCs w:val="18"/>
-        </w:rPr>
-        <w:t xml:space="preserve">: Cloud -&gt; Platform: GitHub -&gt; Account: toonkingdomelbaf2 -&gt; Repository: </w:t>
-      </w:r>
-      <w:proofErr w:type="spellStart"/>
-      <w:r>
-        <w:rPr>
-          <w:bCs/>
-          <w:sz w:val="18"/>
-          <w:szCs w:val="18"/>
-        </w:rPr>
-        <w:t>kingdomheartsMiscellaneous</w:t>
-      </w:r>
-      <w:proofErr w:type="spellEnd"/>
-      <w:r>
-        <w:rPr>
-          <w:bCs/>
-          <w:sz w:val="18"/>
-          <w:szCs w:val="18"/>
-        </w:rPr>
-        <w:t xml:space="preserve"> -&gt; File: Computer settings/System Images/..</w:t>
+      <w:r>
+        <w:rPr>
+          <w:bCs/>
+          <w:sz w:val="18"/>
+          <w:szCs w:val="18"/>
+        </w:rPr>
+        <w:t>StorageType: Cloud -&gt; Platform: GitHub -&gt; Account: toonkingdomelbaf2 -&gt; Repository: kingdomheartsMiscellaneous -&gt; File: Computer settings/System Images/..</w:t>
       </w:r>
     </w:p>
     <w:p>

</xml_diff>